<commit_message>
Added some requirements to Requirements Analysis Document
</commit_message>
<xml_diff>
--- a/Documentation/Analysis/Requirements Analysis Document.docx
+++ b/Documentation/Analysis/Requirements Analysis Document.docx
@@ -285,7 +285,7 @@
         <w:tab/>
         <w:t xml:space="preserve"> </w:t>
       </w:r>
-      <w:hyperlink r:id="rId4" w:history="1">
+      <w:hyperlink r:id="rId7" w:history="1">
         <w:r>
           <w:rPr>
             <w:rStyle w:val="Hyperlink"/>
@@ -301,7 +301,7 @@
       <w:r>
         <w:t xml:space="preserve"> </w:t>
       </w:r>
-      <w:hyperlink r:id="rId5" w:history="1">
+      <w:hyperlink r:id="rId8" w:history="1">
         <w:r>
           <w:rPr>
             <w:rStyle w:val="Hyperlink"/>
@@ -547,54 +547,133 @@
           <w:szCs w:val="40"/>
         </w:rPr>
         <w:lastRenderedPageBreak/>
-        <w:t>Executive Overview</w:t>
-      </w:r>
-    </w:p>
-    <w:p>
-      <w:r>
-        <w:t>Explain document</w:t>
-      </w:r>
-    </w:p>
-    <w:p/>
-    <w:p>
-      <w:pPr>
-        <w:spacing w:after="160" w:line="259" w:lineRule="auto"/>
+        <w:t>Document Overview</w:t>
+      </w:r>
+    </w:p>
+    <w:p>
+      <w:r>
+        <w:t xml:space="preserve">The purpose of this document is to </w:t>
+      </w:r>
+      <w:r>
+        <w:t>outline the stakeholders of the project and thereby unearth the requirements of the project. These requirements start as high-level</w:t>
+      </w:r>
+      <w:r>
+        <w:t xml:space="preserve"> </w:t>
+      </w:r>
+      <w:r>
+        <w:t xml:space="preserve">features/functions/tasks </w:t>
+      </w:r>
+      <w:r>
+        <w:t xml:space="preserve">and are then decomposed into user stories. </w:t>
+      </w:r>
+      <w:r>
+        <w:t xml:space="preserve">This further analysis of requirements enables requirements to be described in relation to a </w:t>
+      </w:r>
+      <w:r>
+        <w:t>user’</w:t>
+      </w:r>
+      <w:r>
+        <w:t xml:space="preserve">s needs and wants. </w:t>
+      </w:r>
+      <w:r>
+        <w:t xml:space="preserve">Prioritisation of these </w:t>
+      </w:r>
+      <w:r>
+        <w:t xml:space="preserve">user stories </w:t>
+      </w:r>
+      <w:r>
+        <w:t xml:space="preserve">provides a value to each of the </w:t>
+      </w:r>
+      <w:r>
+        <w:t>user</w:t>
+      </w:r>
+      <w:r>
+        <w:t xml:space="preserve">’s expectations of the </w:t>
+      </w:r>
+      <w:r>
+        <w:t>project.</w:t>
+      </w:r>
+      <w:r>
+        <w:t xml:space="preserve"> The backlog is the formal list of all requirements.</w:t>
+      </w:r>
+    </w:p>
+    <w:p>
+      <w:pPr>
+        <w:spacing w:before="240" w:after="240"/>
+        <w:rPr>
+          <w:rStyle w:val="IntenseReference"/>
+          <w:rFonts w:cstheme="minorBidi"/>
+          <w:bCs w:val="0"/>
+          <w:spacing w:val="0"/>
+          <w:sz w:val="24"/>
+          <w:szCs w:val="24"/>
+        </w:rPr>
+      </w:pPr>
+      <w:r>
+        <w:rPr>
+          <w:rStyle w:val="IntenseReference"/>
+          <w:rFonts w:cstheme="minorBidi"/>
+          <w:bCs w:val="0"/>
+          <w:spacing w:val="0"/>
+          <w:sz w:val="24"/>
+          <w:szCs w:val="24"/>
+        </w:rPr>
+        <w:t xml:space="preserve">For a greater understanding of the Project’s goals, objectives, and vision see </w:t>
+      </w:r>
+      <w:r>
+        <w:rPr>
+          <w:rStyle w:val="IntenseReference"/>
+          <w:rFonts w:cstheme="minorBidi"/>
+          <w:bCs w:val="0"/>
+          <w:spacing w:val="0"/>
+          <w:sz w:val="24"/>
+          <w:szCs w:val="24"/>
+        </w:rPr>
+        <w:t>the Project Initiation Document within the GitHub repository</w:t>
+      </w:r>
+      <w:r>
+        <w:rPr>
+          <w:rStyle w:val="IntenseReference"/>
+          <w:rFonts w:cstheme="minorBidi"/>
+          <w:bCs w:val="0"/>
+          <w:spacing w:val="0"/>
+          <w:sz w:val="24"/>
+          <w:szCs w:val="24"/>
+        </w:rPr>
+        <w:t>.</w:t>
+      </w:r>
+    </w:p>
+    <w:p>
+      <w:pPr>
+        <w:spacing w:before="240" w:after="240"/>
+        <w:rPr>
+          <w:rStyle w:val="IntenseReference"/>
+          <w:rFonts w:cstheme="minorBidi"/>
+          <w:bCs w:val="0"/>
+          <w:spacing w:val="0"/>
+          <w:sz w:val="24"/>
+          <w:szCs w:val="24"/>
+        </w:rPr>
+      </w:pPr>
+    </w:p>
+    <w:p>
+      <w:pPr>
+        <w:pStyle w:val="Heading3"/>
+        <w:spacing w:after="240"/>
+        <w:rPr>
+          <w:rFonts w:cstheme="minorHAnsi"/>
+          <w:b/>
+          <w:bCs/>
+          <w:spacing w:val="5"/>
+        </w:rPr>
+      </w:pPr>
+      <w:r>
         <w:rPr>
           <w:rStyle w:val="IntenseReference"/>
           <w:b/>
           <w:sz w:val="40"/>
           <w:szCs w:val="40"/>
         </w:rPr>
-      </w:pPr>
-      <w:r>
-        <w:rPr>
-          <w:rStyle w:val="IntenseReference"/>
-          <w:b/>
-          <w:sz w:val="40"/>
-          <w:szCs w:val="40"/>
-        </w:rPr>
-        <w:br w:type="page"/>
-      </w:r>
-    </w:p>
-    <w:p>
-      <w:pPr>
-        <w:pStyle w:val="Heading3"/>
-        <w:spacing w:after="240"/>
-        <w:rPr>
-          <w:rFonts w:cstheme="minorHAnsi"/>
-          <w:b/>
-          <w:bCs/>
-          <w:spacing w:val="5"/>
-        </w:rPr>
-      </w:pPr>
-      <w:r>
-        <w:rPr>
-          <w:rStyle w:val="IntenseReference"/>
-          <w:b/>
-          <w:sz w:val="40"/>
-          <w:szCs w:val="40"/>
-        </w:rPr>
-        <w:lastRenderedPageBreak/>
         <w:t>Stakeholders</w:t>
       </w:r>
     </w:p>
@@ -1034,6 +1113,12 @@
               <w:t>.</w:t>
             </w:r>
           </w:p>
+          <w:p>
+            <w:r>
+              <w:t>Ensure code is not buggy.</w:t>
+            </w:r>
+          </w:p>
+          <w:p/>
         </w:tc>
         <w:tc>
           <w:tcPr>
@@ -1047,6 +1132,11 @@
           <w:p>
             <w:r>
               <w:t>Low +</w:t>
+            </w:r>
+          </w:p>
+          <w:p>
+            <w:r>
+              <w:t>High +</w:t>
             </w:r>
           </w:p>
         </w:tc>
@@ -1064,7 +1154,88 @@
     </w:tbl>
     <w:p>
       <w:pPr>
-        <w:spacing w:after="160" w:line="259" w:lineRule="auto"/>
+        <w:spacing w:before="240"/>
+      </w:pPr>
+      <w:r>
+        <w:t>The project will have many stakeholders and these stakeholders each have different interests within the project, and these may conflict with the interests of othe</w:t>
+      </w:r>
+      <w:r>
+        <w:t xml:space="preserve">r stakeholders. For example, </w:t>
+      </w:r>
+      <w:r>
+        <w:t>m</w:t>
+      </w:r>
+      <w:r>
+        <w:t xml:space="preserve">anagers want features to be done by a specific date, which puts stress on developers as they are interested in </w:t>
+      </w:r>
+      <w:r>
+        <w:t>developing bugless code, which consumes extra resources, such as time.</w:t>
+      </w:r>
+      <w:r>
+        <w:t xml:space="preserve"> </w:t>
+      </w:r>
+      <w:r>
+        <w:t xml:space="preserve">Each stakeholder has a different idea of how to make the project successful and therefore it is important to </w:t>
+      </w:r>
+      <w:r>
+        <w:t xml:space="preserve">prioritise the needs of each stakeholder </w:t>
+      </w:r>
+      <w:r>
+        <w:t>and determine the impact that they have within the project.</w:t>
+      </w:r>
+    </w:p>
+    <w:p>
+      <w:pPr>
+        <w:spacing w:before="240"/>
+      </w:pPr>
+      <w:r>
+        <w:lastRenderedPageBreak/>
+        <w:t xml:space="preserve">Within the </w:t>
+      </w:r>
+      <w:r>
+        <w:rPr>
+          <w:i/>
+          <w:iCs/>
+        </w:rPr>
+        <w:t>Stakeholder Interest and Impact table</w:t>
+      </w:r>
+      <w:r>
+        <w:rPr>
+          <w:i/>
+          <w:iCs/>
+        </w:rPr>
+        <w:t xml:space="preserve"> </w:t>
+      </w:r>
+      <w:r>
+        <w:t>it is identified that the end-user is the most important stakeholder – this is because they are the ones that will interact with prototypes throughout the delivery of the project, and they are the target audience for the</w:t>
+      </w:r>
+      <w:r>
+        <w:t xml:space="preserve"> completed </w:t>
+      </w:r>
+      <w:r>
+        <w:t xml:space="preserve">chess </w:t>
+      </w:r>
+      <w:r>
+        <w:t xml:space="preserve">application. </w:t>
+      </w:r>
+    </w:p>
+    <w:p>
+      <w:pPr>
+        <w:spacing w:before="240" w:after="240"/>
+        <w:rPr>
+          <w:rStyle w:val="IntenseReference"/>
+          <w:rFonts w:cstheme="minorBidi"/>
+          <w:bCs w:val="0"/>
+          <w:spacing w:val="0"/>
+          <w:sz w:val="24"/>
+          <w:szCs w:val="24"/>
+        </w:rPr>
+      </w:pPr>
+    </w:p>
+    <w:p>
+      <w:pPr>
+        <w:pStyle w:val="Heading3"/>
+        <w:spacing w:after="240"/>
         <w:rPr>
           <w:rStyle w:val="IntenseReference"/>
           <w:b/>
@@ -1079,7 +1250,36 @@
           <w:sz w:val="40"/>
           <w:szCs w:val="40"/>
         </w:rPr>
-        <w:br w:type="page"/>
+        <w:t>High Level Requirements</w:t>
+      </w:r>
+    </w:p>
+    <w:p>
+      <w:pPr>
+        <w:spacing w:before="240" w:after="240"/>
+      </w:pPr>
+      <w:r>
+        <w:t xml:space="preserve">Functional requirements describe features and system behaviour. </w:t>
+      </w:r>
+      <w:r>
+        <w:t xml:space="preserve">The end-user should be able to use these features to perform </w:t>
+      </w:r>
+      <w:r>
+        <w:t>specific actions</w:t>
+      </w:r>
+      <w:r>
+        <w:t xml:space="preserve">. </w:t>
+      </w:r>
+      <w:r>
+        <w:t xml:space="preserve">On the other hand, non-functional requirements </w:t>
+      </w:r>
+      <w:r>
+        <w:t>identify criteria that the system can be judged upon</w:t>
+      </w:r>
+      <w:r>
+        <w:t xml:space="preserve"> – often to </w:t>
+      </w:r>
+      <w:r>
+        <w:t>describe a systems capability.</w:t>
       </w:r>
     </w:p>
     <w:p>
@@ -1089,30 +1289,429 @@
         <w:rPr>
           <w:rStyle w:val="IntenseReference"/>
           <w:b/>
-          <w:sz w:val="40"/>
-          <w:szCs w:val="40"/>
-        </w:rPr>
-      </w:pPr>
-      <w:r>
-        <w:rPr>
-          <w:rStyle w:val="IntenseReference"/>
-          <w:b/>
-          <w:sz w:val="40"/>
-          <w:szCs w:val="40"/>
-        </w:rPr>
-        <w:lastRenderedPageBreak/>
-        <w:t>High Level Requirements</w:t>
-      </w:r>
-    </w:p>
-    <w:p>
-      <w:r>
-        <w:t xml:space="preserve">Functional and </w:t>
-      </w:r>
-      <w:r>
-        <w:t>non-functional</w:t>
-      </w:r>
-      <w:r>
-        <w:t xml:space="preserve"> requirements</w:t>
+          <w:sz w:val="28"/>
+          <w:szCs w:val="28"/>
+        </w:rPr>
+      </w:pPr>
+      <w:r>
+        <w:rPr>
+          <w:rStyle w:val="IntenseReference"/>
+          <w:b/>
+          <w:sz w:val="28"/>
+          <w:szCs w:val="28"/>
+        </w:rPr>
+        <w:t>Functional</w:t>
+      </w:r>
+      <w:r>
+        <w:rPr>
+          <w:rStyle w:val="IntenseReference"/>
+          <w:b/>
+          <w:sz w:val="28"/>
+          <w:szCs w:val="28"/>
+        </w:rPr>
+        <w:t xml:space="preserve"> Requirements</w:t>
+      </w:r>
+    </w:p>
+    <w:tbl>
+      <w:tblPr>
+        <w:tblStyle w:val="TableGrid"/>
+        <w:tblW w:w="0" w:type="auto"/>
+        <w:tblLook w:val="04A0" w:firstRow="1" w:lastRow="0" w:firstColumn="1" w:lastColumn="0" w:noHBand="0" w:noVBand="1"/>
+      </w:tblPr>
+      <w:tblGrid>
+        <w:gridCol w:w="1129"/>
+        <w:gridCol w:w="7887"/>
+      </w:tblGrid>
+      <w:tr>
+        <w:tc>
+          <w:tcPr>
+            <w:tcW w:w="1129" w:type="dxa"/>
+          </w:tcPr>
+          <w:p>
+            <w:pPr>
+              <w:spacing w:after="240"/>
+              <w:rPr>
+                <w:b/>
+                <w:bCs/>
+              </w:rPr>
+            </w:pPr>
+            <w:r>
+              <w:rPr>
+                <w:b/>
+                <w:bCs/>
+              </w:rPr>
+              <w:t>N</w:t>
+            </w:r>
+            <w:r>
+              <w:rPr>
+                <w:b/>
+                <w:bCs/>
+              </w:rPr>
+              <w:t>o.</w:t>
+            </w:r>
+          </w:p>
+        </w:tc>
+        <w:tc>
+          <w:tcPr>
+            <w:tcW w:w="7887" w:type="dxa"/>
+          </w:tcPr>
+          <w:p>
+            <w:pPr>
+              <w:rPr>
+                <w:b/>
+                <w:bCs/>
+              </w:rPr>
+            </w:pPr>
+            <w:r>
+              <w:rPr>
+                <w:b/>
+                <w:bCs/>
+              </w:rPr>
+              <w:t>Description</w:t>
+            </w:r>
+          </w:p>
+        </w:tc>
+      </w:tr>
+      <w:tr>
+        <w:tc>
+          <w:tcPr>
+            <w:tcW w:w="1129" w:type="dxa"/>
+          </w:tcPr>
+          <w:p>
+            <w:r>
+              <w:t>1</w:t>
+            </w:r>
+          </w:p>
+        </w:tc>
+        <w:tc>
+          <w:tcPr>
+            <w:tcW w:w="7887" w:type="dxa"/>
+          </w:tcPr>
+          <w:p>
+            <w:r>
+              <w:t xml:space="preserve">User can </w:t>
+            </w:r>
+            <w:r>
+              <w:t>play Chess against an AI.</w:t>
+            </w:r>
+          </w:p>
+        </w:tc>
+      </w:tr>
+      <w:tr>
+        <w:tc>
+          <w:tcPr>
+            <w:tcW w:w="1129" w:type="dxa"/>
+          </w:tcPr>
+          <w:p>
+            <w:r>
+              <w:t>2</w:t>
+            </w:r>
+          </w:p>
+        </w:tc>
+        <w:tc>
+          <w:tcPr>
+            <w:tcW w:w="7887" w:type="dxa"/>
+          </w:tcPr>
+          <w:p>
+            <w:r>
+              <w:t>User can choose to start with White or Black pieces.</w:t>
+            </w:r>
+          </w:p>
+        </w:tc>
+      </w:tr>
+      <w:tr>
+        <w:tc>
+          <w:tcPr>
+            <w:tcW w:w="1129" w:type="dxa"/>
+          </w:tcPr>
+          <w:p>
+            <w:r>
+              <w:t>3</w:t>
+            </w:r>
+          </w:p>
+        </w:tc>
+        <w:tc>
+          <w:tcPr>
+            <w:tcW w:w="7887" w:type="dxa"/>
+          </w:tcPr>
+          <w:p>
+            <w:r>
+              <w:t>User can select difficulty range of AI.</w:t>
+            </w:r>
+          </w:p>
+        </w:tc>
+      </w:tr>
+      <w:tr>
+        <w:tc>
+          <w:tcPr>
+            <w:tcW w:w="1129" w:type="dxa"/>
+          </w:tcPr>
+          <w:p>
+            <w:r>
+              <w:t>4</w:t>
+            </w:r>
+          </w:p>
+        </w:tc>
+        <w:tc>
+          <w:tcPr>
+            <w:tcW w:w="7887" w:type="dxa"/>
+          </w:tcPr>
+          <w:p>
+            <w:r>
+              <w:t xml:space="preserve">User can see </w:t>
+            </w:r>
+            <w:r>
+              <w:t>win rate</w:t>
+            </w:r>
+            <w:r>
+              <w:t xml:space="preserve"> against AI.</w:t>
+            </w:r>
+          </w:p>
+        </w:tc>
+      </w:tr>
+      <w:tr>
+        <w:tc>
+          <w:tcPr>
+            <w:tcW w:w="1129" w:type="dxa"/>
+          </w:tcPr>
+          <w:p>
+            <w:r>
+              <w:t>5</w:t>
+            </w:r>
+          </w:p>
+        </w:tc>
+        <w:tc>
+          <w:tcPr>
+            <w:tcW w:w="7887" w:type="dxa"/>
+          </w:tcPr>
+          <w:p>
+            <w:r>
+              <w:t xml:space="preserve">User can see statistical analysis </w:t>
+            </w:r>
+            <w:r>
+              <w:t xml:space="preserve">at the end </w:t>
+            </w:r>
+            <w:r>
+              <w:t>of each match</w:t>
+            </w:r>
+            <w:r>
+              <w:t>.</w:t>
+            </w:r>
+          </w:p>
+        </w:tc>
+      </w:tr>
+      <w:tr>
+        <w:tc>
+          <w:tcPr>
+            <w:tcW w:w="1129" w:type="dxa"/>
+          </w:tcPr>
+          <w:p>
+            <w:r>
+              <w:t>6</w:t>
+            </w:r>
+          </w:p>
+        </w:tc>
+        <w:tc>
+          <w:tcPr>
+            <w:tcW w:w="7887" w:type="dxa"/>
+          </w:tcPr>
+          <w:p>
+            <w:r>
+              <w:t xml:space="preserve">User can </w:t>
+            </w:r>
+            <w:r>
+              <w:t>select</w:t>
+            </w:r>
+            <w:r>
+              <w:t xml:space="preserve"> match type (rapid, blitz)</w:t>
+            </w:r>
+          </w:p>
+        </w:tc>
+      </w:tr>
+      <w:tr>
+        <w:tc>
+          <w:tcPr>
+            <w:tcW w:w="1129" w:type="dxa"/>
+          </w:tcPr>
+          <w:p>
+            <w:r>
+              <w:t>7</w:t>
+            </w:r>
+          </w:p>
+        </w:tc>
+        <w:tc>
+          <w:tcPr>
+            <w:tcW w:w="7887" w:type="dxa"/>
+          </w:tcPr>
+          <w:p>
+            <w:r>
+              <w:t xml:space="preserve">User can </w:t>
+            </w:r>
+            <w:r>
+              <w:t>play against AI mimicking selected professional player</w:t>
+            </w:r>
+            <w:r>
+              <w:t>.</w:t>
+            </w:r>
+          </w:p>
+        </w:tc>
+      </w:tr>
+      <w:tr>
+        <w:tc>
+          <w:tcPr>
+            <w:tcW w:w="1129" w:type="dxa"/>
+          </w:tcPr>
+          <w:p>
+            <w:r>
+              <w:t>8</w:t>
+            </w:r>
+          </w:p>
+        </w:tc>
+        <w:tc>
+          <w:tcPr>
+            <w:tcW w:w="7887" w:type="dxa"/>
+          </w:tcPr>
+          <w:p>
+            <w:r>
+              <w:t>User can Abandon or Surrender the game (counts as loss).</w:t>
+            </w:r>
+          </w:p>
+        </w:tc>
+      </w:tr>
+      <w:tr>
+        <w:tc>
+          <w:tcPr>
+            <w:tcW w:w="1129" w:type="dxa"/>
+          </w:tcPr>
+          <w:p>
+            <w:r>
+              <w:t>9</w:t>
+            </w:r>
+          </w:p>
+        </w:tc>
+        <w:tc>
+          <w:tcPr>
+            <w:tcW w:w="7887" w:type="dxa"/>
+          </w:tcPr>
+          <w:p>
+            <w:r>
+              <w:t xml:space="preserve">AI is trained </w:t>
+            </w:r>
+            <w:r>
+              <w:t>against a dataset.</w:t>
+            </w:r>
+          </w:p>
+        </w:tc>
+      </w:tr>
+      <w:tr>
+        <w:tc>
+          <w:tcPr>
+            <w:tcW w:w="1129" w:type="dxa"/>
+          </w:tcPr>
+          <w:p>
+            <w:r>
+              <w:t>10</w:t>
+            </w:r>
+          </w:p>
+        </w:tc>
+        <w:tc>
+          <w:tcPr>
+            <w:tcW w:w="7887" w:type="dxa"/>
+          </w:tcPr>
+          <w:p/>
+        </w:tc>
+      </w:tr>
+      <w:tr>
+        <w:tc>
+          <w:tcPr>
+            <w:tcW w:w="1129" w:type="dxa"/>
+          </w:tcPr>
+          <w:p>
+            <w:r>
+              <w:t>11</w:t>
+            </w:r>
+          </w:p>
+        </w:tc>
+        <w:tc>
+          <w:tcPr>
+            <w:tcW w:w="7887" w:type="dxa"/>
+          </w:tcPr>
+          <w:p/>
+        </w:tc>
+      </w:tr>
+      <w:tr>
+        <w:tc>
+          <w:tcPr>
+            <w:tcW w:w="1129" w:type="dxa"/>
+          </w:tcPr>
+          <w:p>
+            <w:r>
+              <w:t>12</w:t>
+            </w:r>
+          </w:p>
+        </w:tc>
+        <w:tc>
+          <w:tcPr>
+            <w:tcW w:w="7887" w:type="dxa"/>
+          </w:tcPr>
+          <w:p/>
+        </w:tc>
+      </w:tr>
+    </w:tbl>
+    <w:p/>
+    <w:p/>
+    <w:p>
+      <w:pPr>
+        <w:pStyle w:val="Heading3"/>
+        <w:spacing w:after="240"/>
+        <w:rPr>
+          <w:rFonts w:cstheme="minorHAnsi"/>
+          <w:b/>
+          <w:bCs/>
+          <w:spacing w:val="5"/>
+          <w:sz w:val="28"/>
+          <w:szCs w:val="28"/>
+        </w:rPr>
+      </w:pPr>
+      <w:r>
+        <w:rPr>
+          <w:rStyle w:val="IntenseReference"/>
+          <w:b/>
+          <w:sz w:val="28"/>
+          <w:szCs w:val="28"/>
+        </w:rPr>
+        <w:t>Non-</w:t>
+      </w:r>
+      <w:r>
+        <w:rPr>
+          <w:rStyle w:val="IntenseReference"/>
+          <w:b/>
+          <w:sz w:val="28"/>
+          <w:szCs w:val="28"/>
+        </w:rPr>
+        <w:t>Functional</w:t>
+      </w:r>
+      <w:r>
+        <w:rPr>
+          <w:rStyle w:val="IntenseReference"/>
+          <w:b/>
+          <w:sz w:val="28"/>
+          <w:szCs w:val="28"/>
+        </w:rPr>
+        <w:t xml:space="preserve"> Requirements</w:t>
+      </w:r>
+    </w:p>
+    <w:p>
+      <w:pPr>
+        <w:spacing w:before="240"/>
+      </w:pPr>
+    </w:p>
+    <w:p>
+      <w:pPr>
+        <w:spacing w:after="160" w:line="259" w:lineRule="auto"/>
+      </w:pPr>
+      <w:r>
+        <w:br w:type="page"/>
       </w:r>
     </w:p>
     <w:p/>
@@ -1204,6 +1803,165 @@
     </w:sectPr>
   </w:body>
 </w:document>
+</file>
+
+<file path=word/endnotes.xml><?xml version="1.0" encoding="utf-8"?>
+<w:endnotes xmlns:wpc="http://schemas.microsoft.com/office/word/2010/wordprocessingCanvas" xmlns:cx="http://schemas.microsoft.com/office/drawing/2014/chartex" xmlns:cx1="http://schemas.microsoft.com/office/drawing/2015/9/8/chartex" xmlns:cx2="http://schemas.microsoft.com/office/drawing/2015/10/21/chartex" xmlns:cx3="http://schemas.microsoft.com/office/drawing/2016/5/9/chartex" xmlns:cx4="http://schemas.microsoft.com/office/drawing/2016/5/10/chartex" xmlns:cx5="http://schemas.microsoft.com/office/drawing/2016/5/11/chartex" xmlns:cx6="http://schemas.microsoft.com/office/drawing/2016/5/12/chartex" xmlns:cx7="http://schemas.microsoft.com/office/drawing/2016/5/13/chartex" xmlns:cx8="http://schemas.microsoft.com/office/drawing/2016/5/14/chartex" xmlns:mc="http://schemas.openxmlformats.org/markup-compatibility/2006" xmlns:aink="http://schemas.microsoft.com/office/drawing/2016/ink" xmlns:am3d="http://schemas.microsoft.com/office/drawing/2017/model3d" xmlns:o="urn:schemas-microsoft-com:office:office" xmlns:oel="http://schemas.microsoft.com/office/2019/extlst" xmlns:r="http://schemas.openxmlformats.org/officeDocument/2006/relationships" xmlns:m="http://schemas.openxmlformats.org/officeDocument/2006/math" xmlns:v="urn:schemas-microsoft-com:vml" xmlns:wp14="http://schemas.microsoft.com/office/word/2010/wordprocessingDrawing" xmlns:wp="http://schemas.openxmlformats.org/drawingml/2006/wordprocessingDrawing" xmlns:w10="urn:schemas-microsoft-com:office:word" xmlns:w="http://schemas.openxmlformats.org/wordprocessingml/2006/main" xmlns:w14="http://schemas.microsoft.com/office/word/2010/wordml" xmlns:w15="http://schemas.microsoft.com/office/word/2012/wordml" xmlns:w16cex="http://schemas.microsoft.com/office/word/2018/wordml/cex" xmlns:w16cid="http://schemas.microsoft.com/office/word/2016/wordml/cid" xmlns:w16="http://schemas.microsoft.com/office/word/2018/wordml" xmlns:w16sdtdh="http://schemas.microsoft.com/office/word/2020/wordml/sdtdatahash" xmlns:w16se="http://schemas.microsoft.com/office/word/2015/wordml/symex" xmlns:wpg="http://schemas.microsoft.com/office/word/2010/wordprocessingGroup" xmlns:wpi="http://schemas.microsoft.com/office/word/2010/wordprocessingInk" xmlns:wne="http://schemas.microsoft.com/office/word/2006/wordml" xmlns:wps="http://schemas.microsoft.com/office/word/2010/wordprocessingShape" mc:Ignorable="w14 w15 w16se w16cid w16 w16cex w16sdtdh wp14">
+  <w:endnote w:type="separator" w:id="-1">
+    <w:p>
+      <w:r>
+        <w:separator/>
+      </w:r>
+    </w:p>
+  </w:endnote>
+  <w:endnote w:type="continuationSeparator" w:id="0">
+    <w:p>
+      <w:r>
+        <w:continuationSeparator/>
+      </w:r>
+    </w:p>
+  </w:endnote>
+</w:endnotes>
+</file>
+
+<file path=word/footnotes.xml><?xml version="1.0" encoding="utf-8"?>
+<w:footnotes xmlns:wpc="http://schemas.microsoft.com/office/word/2010/wordprocessingCanvas" xmlns:cx="http://schemas.microsoft.com/office/drawing/2014/chartex" xmlns:cx1="http://schemas.microsoft.com/office/drawing/2015/9/8/chartex" xmlns:cx2="http://schemas.microsoft.com/office/drawing/2015/10/21/chartex" xmlns:cx3="http://schemas.microsoft.com/office/drawing/2016/5/9/chartex" xmlns:cx4="http://schemas.microsoft.com/office/drawing/2016/5/10/chartex" xmlns:cx5="http://schemas.microsoft.com/office/drawing/2016/5/11/chartex" xmlns:cx6="http://schemas.microsoft.com/office/drawing/2016/5/12/chartex" xmlns:cx7="http://schemas.microsoft.com/office/drawing/2016/5/13/chartex" xmlns:cx8="http://schemas.microsoft.com/office/drawing/2016/5/14/chartex" xmlns:mc="http://schemas.openxmlformats.org/markup-compatibility/2006" xmlns:aink="http://schemas.microsoft.com/office/drawing/2016/ink" xmlns:am3d="http://schemas.microsoft.com/office/drawing/2017/model3d" xmlns:o="urn:schemas-microsoft-com:office:office" xmlns:oel="http://schemas.microsoft.com/office/2019/extlst" xmlns:r="http://schemas.openxmlformats.org/officeDocument/2006/relationships" xmlns:m="http://schemas.openxmlformats.org/officeDocument/2006/math" xmlns:v="urn:schemas-microsoft-com:vml" xmlns:wp14="http://schemas.microsoft.com/office/word/2010/wordprocessingDrawing" xmlns:wp="http://schemas.openxmlformats.org/drawingml/2006/wordprocessingDrawing" xmlns:w10="urn:schemas-microsoft-com:office:word" xmlns:w="http://schemas.openxmlformats.org/wordprocessingml/2006/main" xmlns:w14="http://schemas.microsoft.com/office/word/2010/wordml" xmlns:w15="http://schemas.microsoft.com/office/word/2012/wordml" xmlns:w16cex="http://schemas.microsoft.com/office/word/2018/wordml/cex" xmlns:w16cid="http://schemas.microsoft.com/office/word/2016/wordml/cid" xmlns:w16="http://schemas.microsoft.com/office/word/2018/wordml" xmlns:w16sdtdh="http://schemas.microsoft.com/office/word/2020/wordml/sdtdatahash" xmlns:w16se="http://schemas.microsoft.com/office/word/2015/wordml/symex" xmlns:wpg="http://schemas.microsoft.com/office/word/2010/wordprocessingGroup" xmlns:wpi="http://schemas.microsoft.com/office/word/2010/wordprocessingInk" xmlns:wne="http://schemas.microsoft.com/office/word/2006/wordml" xmlns:wps="http://schemas.microsoft.com/office/word/2010/wordprocessingShape" mc:Ignorable="w14 w15 w16se w16cid w16 w16cex w16sdtdh wp14">
+  <w:footnote w:type="separator" w:id="-1">
+    <w:p>
+      <w:r>
+        <w:separator/>
+      </w:r>
+    </w:p>
+  </w:footnote>
+  <w:footnote w:type="continuationSeparator" w:id="0">
+    <w:p>
+      <w:r>
+        <w:continuationSeparator/>
+      </w:r>
+    </w:p>
+  </w:footnote>
+</w:footnotes>
+</file>
+
+<file path=word/numbering.xml><?xml version="1.0" encoding="utf-8"?>
+<w:numbering xmlns:wpc="http://schemas.microsoft.com/office/word/2010/wordprocessingCanvas" xmlns:cx="http://schemas.microsoft.com/office/drawing/2014/chartex" xmlns:cx1="http://schemas.microsoft.com/office/drawing/2015/9/8/chartex" xmlns:cx2="http://schemas.microsoft.com/office/drawing/2015/10/21/chartex" xmlns:cx3="http://schemas.microsoft.com/office/drawing/2016/5/9/chartex" xmlns:cx4="http://schemas.microsoft.com/office/drawing/2016/5/10/chartex" xmlns:cx5="http://schemas.microsoft.com/office/drawing/2016/5/11/chartex" xmlns:cx6="http://schemas.microsoft.com/office/drawing/2016/5/12/chartex" xmlns:cx7="http://schemas.microsoft.com/office/drawing/2016/5/13/chartex" xmlns:cx8="http://schemas.microsoft.com/office/drawing/2016/5/14/chartex" xmlns:mc="http://schemas.openxmlformats.org/markup-compatibility/2006" xmlns:aink="http://schemas.microsoft.com/office/drawing/2016/ink" xmlns:am3d="http://schemas.microsoft.com/office/drawing/2017/model3d" xmlns:o="urn:schemas-microsoft-com:office:office" xmlns:oel="http://schemas.microsoft.com/office/2019/extlst" xmlns:r="http://schemas.openxmlformats.org/officeDocument/2006/relationships" xmlns:m="http://schemas.openxmlformats.org/officeDocument/2006/math" xmlns:v="urn:schemas-microsoft-com:vml" xmlns:wp14="http://schemas.microsoft.com/office/word/2010/wordprocessingDrawing" xmlns:wp="http://schemas.openxmlformats.org/drawingml/2006/wordprocessingDrawing" xmlns:w10="urn:schemas-microsoft-com:office:word" xmlns:w="http://schemas.openxmlformats.org/wordprocessingml/2006/main" xmlns:w14="http://schemas.microsoft.com/office/word/2010/wordml" xmlns:w15="http://schemas.microsoft.com/office/word/2012/wordml" xmlns:w16cex="http://schemas.microsoft.com/office/word/2018/wordml/cex" xmlns:w16cid="http://schemas.microsoft.com/office/word/2016/wordml/cid" xmlns:w16="http://schemas.microsoft.com/office/word/2018/wordml" xmlns:w16sdtdh="http://schemas.microsoft.com/office/word/2020/wordml/sdtdatahash" xmlns:w16se="http://schemas.microsoft.com/office/word/2015/wordml/symex" xmlns:wpg="http://schemas.microsoft.com/office/word/2010/wordprocessingGroup" xmlns:wpi="http://schemas.microsoft.com/office/word/2010/wordprocessingInk" xmlns:wne="http://schemas.microsoft.com/office/word/2006/wordml" xmlns:wps="http://schemas.microsoft.com/office/word/2010/wordprocessingShape" mc:Ignorable="w14 w15 w16se w16cid w16 w16cex w16sdtdh wp14">
+  <w:abstractNum w:abstractNumId="0" w15:restartNumberingAfterBreak="0">
+    <w:nsid w:val="012808AD"/>
+    <w:multiLevelType w:val="hybridMultilevel"/>
+    <w:tmpl w:val="FB22FEE8"/>
+    <w:lvl w:ilvl="0" w:tplc="08090001">
+      <w:start w:val="1"/>
+      <w:numFmt w:val="bullet"/>
+      <w:lvlText w:val=""/>
+      <w:lvlJc w:val="left"/>
+      <w:pPr>
+        <w:ind w:left="720" w:hanging="360"/>
+      </w:pPr>
+      <w:rPr>
+        <w:rFonts w:ascii="Symbol" w:hAnsi="Symbol" w:hint="default"/>
+      </w:rPr>
+    </w:lvl>
+    <w:lvl w:ilvl="1" w:tplc="08090003" w:tentative="1">
+      <w:start w:val="1"/>
+      <w:numFmt w:val="bullet"/>
+      <w:lvlText w:val="o"/>
+      <w:lvlJc w:val="left"/>
+      <w:pPr>
+        <w:ind w:left="1440" w:hanging="360"/>
+      </w:pPr>
+      <w:rPr>
+        <w:rFonts w:ascii="Courier New" w:hAnsi="Courier New" w:cs="Courier New" w:hint="default"/>
+      </w:rPr>
+    </w:lvl>
+    <w:lvl w:ilvl="2" w:tplc="08090005" w:tentative="1">
+      <w:start w:val="1"/>
+      <w:numFmt w:val="bullet"/>
+      <w:lvlText w:val=""/>
+      <w:lvlJc w:val="left"/>
+      <w:pPr>
+        <w:ind w:left="2160" w:hanging="360"/>
+      </w:pPr>
+      <w:rPr>
+        <w:rFonts w:ascii="Wingdings" w:hAnsi="Wingdings" w:hint="default"/>
+      </w:rPr>
+    </w:lvl>
+    <w:lvl w:ilvl="3" w:tplc="08090001" w:tentative="1">
+      <w:start w:val="1"/>
+      <w:numFmt w:val="bullet"/>
+      <w:lvlText w:val=""/>
+      <w:lvlJc w:val="left"/>
+      <w:pPr>
+        <w:ind w:left="2880" w:hanging="360"/>
+      </w:pPr>
+      <w:rPr>
+        <w:rFonts w:ascii="Symbol" w:hAnsi="Symbol" w:hint="default"/>
+      </w:rPr>
+    </w:lvl>
+    <w:lvl w:ilvl="4" w:tplc="08090003" w:tentative="1">
+      <w:start w:val="1"/>
+      <w:numFmt w:val="bullet"/>
+      <w:lvlText w:val="o"/>
+      <w:lvlJc w:val="left"/>
+      <w:pPr>
+        <w:ind w:left="3600" w:hanging="360"/>
+      </w:pPr>
+      <w:rPr>
+        <w:rFonts w:ascii="Courier New" w:hAnsi="Courier New" w:cs="Courier New" w:hint="default"/>
+      </w:rPr>
+    </w:lvl>
+    <w:lvl w:ilvl="5" w:tplc="08090005" w:tentative="1">
+      <w:start w:val="1"/>
+      <w:numFmt w:val="bullet"/>
+      <w:lvlText w:val=""/>
+      <w:lvlJc w:val="left"/>
+      <w:pPr>
+        <w:ind w:left="4320" w:hanging="360"/>
+      </w:pPr>
+      <w:rPr>
+        <w:rFonts w:ascii="Wingdings" w:hAnsi="Wingdings" w:hint="default"/>
+      </w:rPr>
+    </w:lvl>
+    <w:lvl w:ilvl="6" w:tplc="08090001" w:tentative="1">
+      <w:start w:val="1"/>
+      <w:numFmt w:val="bullet"/>
+      <w:lvlText w:val=""/>
+      <w:lvlJc w:val="left"/>
+      <w:pPr>
+        <w:ind w:left="5040" w:hanging="360"/>
+      </w:pPr>
+      <w:rPr>
+        <w:rFonts w:ascii="Symbol" w:hAnsi="Symbol" w:hint="default"/>
+      </w:rPr>
+    </w:lvl>
+    <w:lvl w:ilvl="7" w:tplc="08090003" w:tentative="1">
+      <w:start w:val="1"/>
+      <w:numFmt w:val="bullet"/>
+      <w:lvlText w:val="o"/>
+      <w:lvlJc w:val="left"/>
+      <w:pPr>
+        <w:ind w:left="5760" w:hanging="360"/>
+      </w:pPr>
+      <w:rPr>
+        <w:rFonts w:ascii="Courier New" w:hAnsi="Courier New" w:cs="Courier New" w:hint="default"/>
+      </w:rPr>
+    </w:lvl>
+    <w:lvl w:ilvl="8" w:tplc="08090005" w:tentative="1">
+      <w:start w:val="1"/>
+      <w:numFmt w:val="bullet"/>
+      <w:lvlText w:val=""/>
+      <w:lvlJc w:val="left"/>
+      <w:pPr>
+        <w:ind w:left="6480" w:hanging="360"/>
+      </w:pPr>
+      <w:rPr>
+        <w:rFonts w:ascii="Wingdings" w:hAnsi="Wingdings" w:hint="default"/>
+      </w:rPr>
+    </w:lvl>
+  </w:abstractNum>
+  <w:num w:numId="1" w16cid:durableId="171843902">
+    <w:abstractNumId w:val="0"/>
+  </w:num>
+</w:numbering>
 </file>
 
 <file path=word/styles.xml><?xml version="1.0" encoding="utf-8"?>
@@ -1764,6 +2522,69 @@
       <w:shd w:val="clear" w:color="auto" w:fill="E1DFDD"/>
     </w:rPr>
   </w:style>
+  <w:style w:type="paragraph" w:styleId="Header">
+    <w:name w:val="header"/>
+    <w:basedOn w:val="Normal"/>
+    <w:link w:val="HeaderChar"/>
+    <w:uiPriority w:val="99"/>
+    <w:unhideWhenUsed/>
+    <w:rsid w:val="005500FF"/>
+    <w:pPr>
+      <w:tabs>
+        <w:tab w:val="center" w:pos="4513"/>
+        <w:tab w:val="right" w:pos="9026"/>
+      </w:tabs>
+    </w:pPr>
+  </w:style>
+  <w:style w:type="character" w:customStyle="1" w:styleId="HeaderChar">
+    <w:name w:val="Header Char"/>
+    <w:basedOn w:val="DefaultParagraphFont"/>
+    <w:link w:val="Header"/>
+    <w:uiPriority w:val="99"/>
+    <w:rsid w:val="005500FF"/>
+    <w:rPr>
+      <w:color w:val="000000" w:themeColor="text1"/>
+      <w:sz w:val="24"/>
+      <w:szCs w:val="24"/>
+    </w:rPr>
+  </w:style>
+  <w:style w:type="paragraph" w:styleId="Footer">
+    <w:name w:val="footer"/>
+    <w:basedOn w:val="Normal"/>
+    <w:link w:val="FooterChar"/>
+    <w:uiPriority w:val="99"/>
+    <w:unhideWhenUsed/>
+    <w:rsid w:val="005500FF"/>
+    <w:pPr>
+      <w:tabs>
+        <w:tab w:val="center" w:pos="4513"/>
+        <w:tab w:val="right" w:pos="9026"/>
+      </w:tabs>
+    </w:pPr>
+  </w:style>
+  <w:style w:type="character" w:customStyle="1" w:styleId="FooterChar">
+    <w:name w:val="Footer Char"/>
+    <w:basedOn w:val="DefaultParagraphFont"/>
+    <w:link w:val="Footer"/>
+    <w:uiPriority w:val="99"/>
+    <w:rsid w:val="005500FF"/>
+    <w:rPr>
+      <w:color w:val="000000" w:themeColor="text1"/>
+      <w:sz w:val="24"/>
+      <w:szCs w:val="24"/>
+    </w:rPr>
+  </w:style>
+  <w:style w:type="paragraph" w:styleId="ListParagraph">
+    <w:name w:val="List Paragraph"/>
+    <w:basedOn w:val="Normal"/>
+    <w:uiPriority w:val="34"/>
+    <w:qFormat/>
+    <w:rsid w:val="00115B23"/>
+    <w:pPr>
+      <w:ind w:left="720"/>
+      <w:contextualSpacing/>
+    </w:pPr>
+  </w:style>
 </w:styles>
 </file>
 

</xml_diff>